<commit_message>
Some chnages in the full text search project. Added better functionalities to search any product.
</commit_message>
<xml_diff>
--- a/Notes.docx
+++ b/Notes.docx
@@ -136,8 +136,13 @@
       </w:r>
       <w:proofErr w:type="spellEnd"/>
       <w:r>
-        <w:t xml:space="preserve"> WhatsApp, excel online, etc..</w:t>
-      </w:r>
+        <w:t xml:space="preserve"> WhatsApp, excel online, </w:t>
+      </w:r>
+      <w:proofErr w:type="gramStart"/>
+      <w:r>
+        <w:t>etc..</w:t>
+      </w:r>
+      <w:proofErr w:type="gramEnd"/>
     </w:p>
     <w:p/>
     <w:p>
@@ -205,10 +210,12 @@
         <w:t xml:space="preserve">&gt;&gt;&gt; from </w:t>
       </w:r>
       <w:proofErr w:type="spellStart"/>
+      <w:proofErr w:type="gramStart"/>
       <w:r>
         <w:t>home.models</w:t>
       </w:r>
       <w:proofErr w:type="spellEnd"/>
+      <w:proofErr w:type="gramEnd"/>
       <w:r>
         <w:t xml:space="preserve"> import *</w:t>
       </w:r>
@@ -246,10 +253,12 @@
         </w:numPr>
       </w:pPr>
       <w:proofErr w:type="spellStart"/>
+      <w:proofErr w:type="gramStart"/>
       <w:r>
         <w:t>Author.object.create</w:t>
       </w:r>
       <w:proofErr w:type="spellEnd"/>
+      <w:proofErr w:type="gramEnd"/>
       <w:r>
         <w:t>(</w:t>
       </w:r>
@@ -271,9 +280,14 @@
         </w:numPr>
       </w:pPr>
       <w:r>
-        <w:t>&gt;&gt;&gt; author = Author(</w:t>
-      </w:r>
-      <w:proofErr w:type="spellStart"/>
+        <w:t xml:space="preserve">&gt;&gt;&gt; author = </w:t>
+      </w:r>
+      <w:proofErr w:type="gramStart"/>
+      <w:r>
+        <w:t>Author(</w:t>
+      </w:r>
+      <w:proofErr w:type="spellStart"/>
+      <w:proofErr w:type="gramEnd"/>
       <w:r>
         <w:t>author_name</w:t>
       </w:r>
@@ -291,10 +305,12 @@
         <w:t xml:space="preserve">&gt;&gt;&gt; </w:t>
       </w:r>
       <w:proofErr w:type="spellStart"/>
+      <w:proofErr w:type="gramStart"/>
       <w:r>
         <w:t>author.save</w:t>
       </w:r>
       <w:proofErr w:type="spellEnd"/>
+      <w:proofErr w:type="gramEnd"/>
       <w:r>
         <w:t>()</w:t>
       </w:r>
@@ -335,12 +351,17 @@
         <w:t xml:space="preserve">&gt;&gt;&gt; authors = </w:t>
       </w:r>
       <w:proofErr w:type="spellStart"/>
+      <w:proofErr w:type="gramStart"/>
       <w:r>
         <w:t>Author.objects.all</w:t>
       </w:r>
       <w:proofErr w:type="spellEnd"/>
       <w:r>
-        <w:t>()</w:t>
+        <w:t>(</w:t>
+      </w:r>
+      <w:proofErr w:type="gramEnd"/>
+      <w:r>
+        <w:t>)</w:t>
       </w:r>
     </w:p>
     <w:p>
@@ -367,8 +388,13 @@
         <w:t>&gt;&gt;&gt; print(</w:t>
       </w:r>
       <w:proofErr w:type="spellStart"/>
-      <w:r>
-        <w:t>author.author_name</w:t>
+      <w:proofErr w:type="gramStart"/>
+      <w:r>
+        <w:t>author.author</w:t>
+      </w:r>
+      <w:proofErr w:type="gramEnd"/>
+      <w:r>
+        <w:t>_name</w:t>
       </w:r>
       <w:proofErr w:type="spellEnd"/>
       <w:r>
@@ -395,11 +421,19 @@
       </w:r>
       <w:proofErr w:type="spellEnd"/>
       <w:r>
-        <w:t>().</w:t>
-      </w:r>
-      <w:proofErr w:type="spellStart"/>
-      <w:r>
-        <w:t>order_by</w:t>
+        <w:t>(</w:t>
+      </w:r>
+      <w:proofErr w:type="gramStart"/>
+      <w:r>
+        <w:t>).</w:t>
+      </w:r>
+      <w:proofErr w:type="spellStart"/>
+      <w:r>
+        <w:t>order</w:t>
+      </w:r>
+      <w:proofErr w:type="gramEnd"/>
+      <w:r>
+        <w:t>_by</w:t>
       </w:r>
       <w:proofErr w:type="spellEnd"/>
       <w:r>
@@ -427,12 +461,17 @@
         <w:t xml:space="preserve">&gt;&gt;&gt; author = </w:t>
       </w:r>
       <w:proofErr w:type="spellStart"/>
+      <w:proofErr w:type="gramStart"/>
       <w:r>
         <w:t>Author.objects.get</w:t>
       </w:r>
       <w:proofErr w:type="spellEnd"/>
       <w:r>
-        <w:t>(id = 2) #It will return a single object from the DB, if multiple objects with the same id exists then it will return an error.</w:t>
+        <w:t>(</w:t>
+      </w:r>
+      <w:proofErr w:type="gramEnd"/>
+      <w:r>
+        <w:t>id = 2) #It will return a single object from the DB, if multiple objects with the same id exists then it will return an error.</w:t>
       </w:r>
     </w:p>
     <w:p>
@@ -471,6 +510,7 @@
         <w:t xml:space="preserve">&gt;&gt;&gt; author = </w:t>
       </w:r>
       <w:proofErr w:type="spellStart"/>
+      <w:proofErr w:type="gramStart"/>
       <w:r>
         <w:t>Author.objects.get</w:t>
       </w:r>
@@ -479,12 +519,29 @@
         <w:t>(</w:t>
       </w:r>
       <w:proofErr w:type="spellStart"/>
+      <w:proofErr w:type="gramEnd"/>
       <w:r>
         <w:t>author_name</w:t>
       </w:r>
       <w:proofErr w:type="spellEnd"/>
       <w:r>
-        <w:t xml:space="preserve"> = ‘Alka Sharma’) # First we have to fetch the item for which we have to update the value</w:t>
+        <w:t xml:space="preserve"> = ‘Alka Sharma’) # First we </w:t>
+      </w:r>
+      <w:proofErr w:type="gramStart"/>
+      <w:r>
+        <w:t>have to</w:t>
+      </w:r>
+      <w:proofErr w:type="gramEnd"/>
+      <w:r>
+        <w:t xml:space="preserve"> fetch the item for which we </w:t>
+      </w:r>
+      <w:proofErr w:type="gramStart"/>
+      <w:r>
+        <w:t>have to</w:t>
+      </w:r>
+      <w:proofErr w:type="gramEnd"/>
+      <w:r>
+        <w:t xml:space="preserve"> update the value</w:t>
       </w:r>
     </w:p>
     <w:p>
@@ -499,8 +556,13 @@
         <w:t xml:space="preserve">&gt;&gt;&gt; </w:t>
       </w:r>
       <w:proofErr w:type="spellStart"/>
-      <w:r>
-        <w:t>author.author_name</w:t>
+      <w:proofErr w:type="gramStart"/>
+      <w:r>
+        <w:t>author.author</w:t>
+      </w:r>
+      <w:proofErr w:type="gramEnd"/>
+      <w:r>
+        <w:t>_name</w:t>
       </w:r>
       <w:proofErr w:type="spellEnd"/>
       <w:r>
@@ -522,10 +584,12 @@
         <w:t xml:space="preserve">&gt;&gt;&gt; </w:t>
       </w:r>
       <w:proofErr w:type="spellStart"/>
+      <w:proofErr w:type="gramStart"/>
       <w:r>
         <w:t>author.save</w:t>
       </w:r>
       <w:proofErr w:type="spellEnd"/>
+      <w:proofErr w:type="gramEnd"/>
       <w:r>
         <w:t>() # To save the update in the DB.</w:t>
       </w:r>
@@ -572,6 +636,7 @@
         <w:t xml:space="preserve">author = </w:t>
       </w:r>
       <w:proofErr w:type="spellStart"/>
+      <w:proofErr w:type="gramStart"/>
       <w:r>
         <w:t>Author.objects.get</w:t>
       </w:r>
@@ -580,6 +645,7 @@
         <w:t>(</w:t>
       </w:r>
       <w:proofErr w:type="spellStart"/>
+      <w:proofErr w:type="gramEnd"/>
       <w:r>
         <w:t>author_name</w:t>
       </w:r>
@@ -600,12 +666,22 @@
         <w:t xml:space="preserve">&gt;&gt;&gt; </w:t>
       </w:r>
       <w:proofErr w:type="spellStart"/>
+      <w:proofErr w:type="gramStart"/>
       <w:r>
         <w:t>author.delete</w:t>
       </w:r>
       <w:proofErr w:type="spellEnd"/>
-      <w:r>
-        <w:t>() # It  deletes only a single item from DB</w:t>
+      <w:proofErr w:type="gramEnd"/>
+      <w:r>
+        <w:t xml:space="preserve">() # </w:t>
+      </w:r>
+      <w:proofErr w:type="gramStart"/>
+      <w:r>
+        <w:t>It  deletes</w:t>
+      </w:r>
+      <w:proofErr w:type="gramEnd"/>
+      <w:r>
+        <w:t xml:space="preserve"> only a single item from DB</w:t>
       </w:r>
     </w:p>
     <w:p>
@@ -625,7 +701,15 @@
       </w:r>
       <w:proofErr w:type="spellEnd"/>
       <w:r>
-        <w:t>().delete() #It will delete all the records from the DB table.</w:t>
+        <w:t>(</w:t>
+      </w:r>
+      <w:proofErr w:type="gramStart"/>
+      <w:r>
+        <w:t>).delete</w:t>
+      </w:r>
+      <w:proofErr w:type="gramEnd"/>
+      <w:r>
+        <w:t>() #It will delete all the records from the DB table.</w:t>
       </w:r>
     </w:p>
     <w:p>
@@ -645,12 +729,17 @@
         <w:t xml:space="preserve">&gt;&gt;&gt; author = </w:t>
       </w:r>
       <w:proofErr w:type="spellStart"/>
+      <w:proofErr w:type="gramStart"/>
       <w:r>
         <w:t>Author.objects.get</w:t>
       </w:r>
       <w:proofErr w:type="spellEnd"/>
       <w:r>
-        <w:t>(id = 2)</w:t>
+        <w:t>(</w:t>
+      </w:r>
+      <w:proofErr w:type="gramEnd"/>
+      <w:r>
+        <w:t>id = 2)</w:t>
       </w:r>
     </w:p>
     <w:p>
@@ -665,14 +754,24 @@
         <w:t xml:space="preserve">&gt;&gt;&gt; </w:t>
       </w:r>
       <w:proofErr w:type="spellStart"/>
-      <w:r>
-        <w:t>products.objects.create</w:t>
+      <w:proofErr w:type="gramStart"/>
+      <w:r>
+        <w:t>products.objects</w:t>
+      </w:r>
+      <w:proofErr w:type="gramEnd"/>
+      <w:r>
+        <w:t>.</w:t>
+      </w:r>
+      <w:proofErr w:type="gramStart"/>
+      <w:r>
+        <w:t>create</w:t>
       </w:r>
       <w:proofErr w:type="spellEnd"/>
       <w:r>
         <w:t>(</w:t>
       </w:r>
       <w:proofErr w:type="spellStart"/>
+      <w:proofErr w:type="gramEnd"/>
       <w:r>
         <w:t>product_name</w:t>
       </w:r>
@@ -701,12 +800,25 @@
         <w:t xml:space="preserve">&gt;&gt;&gt; </w:t>
       </w:r>
       <w:proofErr w:type="spellStart"/>
-      <w:r>
-        <w:t>products.objects.save</w:t>
-      </w:r>
-      <w:proofErr w:type="spellEnd"/>
-      <w:r>
-        <w:t>() #This will either update the record or insert/create a new record, depending on where you call it.</w:t>
+      <w:proofErr w:type="gramStart"/>
+      <w:r>
+        <w:t>products.objects</w:t>
+      </w:r>
+      <w:proofErr w:type="gramEnd"/>
+      <w:r>
+        <w:t>.</w:t>
+      </w:r>
+      <w:proofErr w:type="gramStart"/>
+      <w:r>
+        <w:t>save</w:t>
+      </w:r>
+      <w:proofErr w:type="spellEnd"/>
+      <w:r>
+        <w:t>(</w:t>
+      </w:r>
+      <w:proofErr w:type="gramEnd"/>
+      <w:r>
+        <w:t>) #This will either update the record or insert/create a new record, depending on where you call it.</w:t>
       </w:r>
     </w:p>
     <w:p>
@@ -722,11 +834,19 @@
       </w:r>
       <w:proofErr w:type="spellStart"/>
       <w:r>
-        <w:t>products.objects.get_or_create</w:t>
-      </w:r>
-      <w:proofErr w:type="spellEnd"/>
-      <w:r>
-        <w:t xml:space="preserve">() #This will either return the record or insert a new record. If the passed parameter value exists in the </w:t>
+        <w:t>products.objects.get_or_</w:t>
+      </w:r>
+      <w:proofErr w:type="gramStart"/>
+      <w:r>
+        <w:t>create</w:t>
+      </w:r>
+      <w:proofErr w:type="spellEnd"/>
+      <w:r>
+        <w:t>(</w:t>
+      </w:r>
+      <w:proofErr w:type="gramEnd"/>
+      <w:r>
+        <w:t xml:space="preserve">) #This will either return the record or insert a new record. If the passed parameter value exists in the </w:t>
       </w:r>
       <w:r>
         <w:t>table,</w:t>
@@ -753,7 +873,15 @@
         <w:t>Aggregate</w:t>
       </w:r>
       <w:r>
-        <w:t xml:space="preserve"> (When we have to do any operation on entire column)</w:t>
+        <w:t xml:space="preserve"> (When we </w:t>
+      </w:r>
+      <w:proofErr w:type="gramStart"/>
+      <w:r>
+        <w:t>have to</w:t>
+      </w:r>
+      <w:proofErr w:type="gramEnd"/>
+      <w:r>
+        <w:t xml:space="preserve"> do any operation on entire column)</w:t>
       </w:r>
     </w:p>
     <w:p>
@@ -768,10 +896,12 @@
         <w:t xml:space="preserve">&gt;&gt;&gt; </w:t>
       </w:r>
       <w:proofErr w:type="spellStart"/>
+      <w:proofErr w:type="gramStart"/>
       <w:r>
         <w:t>Products.objects.count</w:t>
       </w:r>
       <w:proofErr w:type="spellEnd"/>
+      <w:proofErr w:type="gramEnd"/>
       <w:r>
         <w:t>() #It will return count of all the records in the DB table.</w:t>
       </w:r>
@@ -789,9 +919,14 @@
       </w:r>
       <w:proofErr w:type="spellStart"/>
       <w:r>
-        <w:t>django.db.models</w:t>
-      </w:r>
-      <w:proofErr w:type="spellEnd"/>
+        <w:t>django.</w:t>
+      </w:r>
+      <w:proofErr w:type="gramStart"/>
+      <w:r>
+        <w:t>db.models</w:t>
+      </w:r>
+      <w:proofErr w:type="spellEnd"/>
+      <w:proofErr w:type="gramEnd"/>
       <w:r>
         <w:t xml:space="preserve"> import </w:t>
       </w:r>
@@ -822,12 +957,25 @@
         <w:t xml:space="preserve">&gt;&gt;&gt; </w:t>
       </w:r>
       <w:proofErr w:type="spellStart"/>
-      <w:r>
-        <w:t>products.objects.aggregate</w:t>
-      </w:r>
-      <w:proofErr w:type="spellEnd"/>
-      <w:r>
-        <w:t xml:space="preserve">(price = </w:t>
+      <w:proofErr w:type="gramStart"/>
+      <w:r>
+        <w:t>products.objects</w:t>
+      </w:r>
+      <w:proofErr w:type="gramEnd"/>
+      <w:r>
+        <w:t>.</w:t>
+      </w:r>
+      <w:proofErr w:type="gramStart"/>
+      <w:r>
+        <w:t>aggregate</w:t>
+      </w:r>
+      <w:proofErr w:type="spellEnd"/>
+      <w:r>
+        <w:t>(</w:t>
+      </w:r>
+      <w:proofErr w:type="gramEnd"/>
+      <w:r>
+        <w:t xml:space="preserve">price = </w:t>
       </w:r>
       <w:proofErr w:type="spellStart"/>
       <w:r>
@@ -856,30 +1004,31 @@
         <w:t xml:space="preserve">&gt;&gt;&gt; </w:t>
       </w:r>
       <w:proofErr w:type="spellStart"/>
-      <w:r>
-        <w:t>products.objects.aggregate</w:t>
-      </w:r>
-      <w:proofErr w:type="spellEnd"/>
-      <w:r>
-        <w:t xml:space="preserve">(price = </w:t>
-      </w:r>
-      <w:r>
-        <w:t>Sum</w:t>
-      </w:r>
-      <w:r>
-        <w:t>(‘price’)</w:t>
+      <w:proofErr w:type="gramStart"/>
+      <w:r>
+        <w:t>products.objects</w:t>
+      </w:r>
+      <w:proofErr w:type="gramEnd"/>
+      <w:r>
+        <w:t>.</w:t>
+      </w:r>
+      <w:proofErr w:type="gramStart"/>
+      <w:r>
+        <w:t>aggregate</w:t>
+      </w:r>
+      <w:proofErr w:type="spellEnd"/>
+      <w:r>
+        <w:t>(</w:t>
+      </w:r>
+      <w:proofErr w:type="gramEnd"/>
+      <w:r>
+        <w:t>price = Sum(‘price’)</w:t>
       </w:r>
       <w:r>
         <w:t>)</w:t>
       </w:r>
       <w:r>
-        <w:t xml:space="preserve"> #It will return </w:t>
-      </w:r>
-      <w:r>
-        <w:t>sum of</w:t>
-      </w:r>
-      <w:r>
-        <w:t xml:space="preserve"> price of all the books in DB table.</w:t>
+        <w:t xml:space="preserve"> #It will return sum of price of all the books in DB table.</w:t>
       </w:r>
     </w:p>
     <w:p>
@@ -907,13 +1056,29 @@
         <w:t>Annotate</w:t>
       </w:r>
       <w:r>
-        <w:t xml:space="preserve"> (When we have to do any operation group wise</w:t>
+        <w:t xml:space="preserve"> (When we </w:t>
+      </w:r>
+      <w:proofErr w:type="gramStart"/>
+      <w:r>
+        <w:t>have to</w:t>
+      </w:r>
+      <w:proofErr w:type="gramEnd"/>
+      <w:r>
+        <w:t xml:space="preserve"> do any operation group wise</w:t>
       </w:r>
       <w:r>
         <w:t xml:space="preserve"> in the column</w:t>
       </w:r>
       <w:r>
-        <w:t>, it is similar to GROUP BY function in SQL</w:t>
+        <w:t xml:space="preserve">, it is </w:t>
+      </w:r>
+      <w:proofErr w:type="gramStart"/>
+      <w:r>
+        <w:t>similar to</w:t>
+      </w:r>
+      <w:proofErr w:type="gramEnd"/>
+      <w:r>
+        <w:t xml:space="preserve"> GROUP BY function in SQL</w:t>
       </w:r>
       <w:r>
         <w:t>)</w:t>
@@ -931,10 +1096,12 @@
         <w:t xml:space="preserve">&gt;&gt;&gt; </w:t>
       </w:r>
       <w:proofErr w:type="spellStart"/>
+      <w:proofErr w:type="gramStart"/>
       <w:r>
         <w:t>Author.objects.annotate</w:t>
       </w:r>
       <w:proofErr w:type="spellEnd"/>
+      <w:proofErr w:type="gramEnd"/>
       <w:r>
         <w:t>(</w:t>
       </w:r>
@@ -953,7 +1120,15 @@
         <w:t xml:space="preserve"> # It will return </w:t>
       </w:r>
       <w:r>
-        <w:t>total books written by each author, you can do a for loop to print out Author wise count.</w:t>
+        <w:t xml:space="preserve">total books written by each </w:t>
+      </w:r>
+      <w:proofErr w:type="gramStart"/>
+      <w:r>
+        <w:t>author,</w:t>
+      </w:r>
+      <w:proofErr w:type="gramEnd"/>
+      <w:r>
+        <w:t xml:space="preserve"> you can do a for loop to print out Author wise count.</w:t>
       </w:r>
     </w:p>
     <w:p>
@@ -968,45 +1143,38 @@
         <w:t xml:space="preserve">&gt;&gt;&gt; </w:t>
       </w:r>
       <w:proofErr w:type="spellStart"/>
+      <w:proofErr w:type="gramStart"/>
       <w:r>
         <w:t>Author.objects.annotate</w:t>
       </w:r>
       <w:proofErr w:type="spellEnd"/>
+      <w:proofErr w:type="gramEnd"/>
       <w:r>
         <w:t>(</w:t>
       </w:r>
       <w:proofErr w:type="spellStart"/>
       <w:r>
+        <w:t>Avg_books</w:t>
+      </w:r>
+      <w:proofErr w:type="spellEnd"/>
+      <w:r>
+        <w:t xml:space="preserve"> = </w:t>
+      </w:r>
+      <w:proofErr w:type="spellStart"/>
+      <w:r>
         <w:t>Avg</w:t>
       </w:r>
-      <w:r>
-        <w:t>_books</w:t>
-      </w:r>
-      <w:proofErr w:type="spellEnd"/>
-      <w:r>
-        <w:t xml:space="preserve"> = </w:t>
-      </w:r>
-      <w:proofErr w:type="spellStart"/>
-      <w:r>
-        <w:t>Avg</w:t>
-      </w:r>
       <w:proofErr w:type="spellEnd"/>
       <w:r>
         <w:t>(‘</w:t>
       </w:r>
       <w:proofErr w:type="spellStart"/>
       <w:r>
-        <w:t>book</w:t>
-      </w:r>
-      <w:r>
-        <w:t>__price</w:t>
-      </w:r>
-      <w:proofErr w:type="spellEnd"/>
-      <w:r>
-        <w:t>’)</w:t>
-      </w:r>
-      <w:r>
-        <w:t xml:space="preserve">) # It will find out </w:t>
+        <w:t>book__price</w:t>
+      </w:r>
+      <w:proofErr w:type="spellEnd"/>
+      <w:r>
+        <w:t xml:space="preserve">’)) # It will find out </w:t>
       </w:r>
       <w:proofErr w:type="spellStart"/>
       <w:r>
@@ -1029,10 +1197,12 @@
         <w:t xml:space="preserve">&gt;&gt;&gt; </w:t>
       </w:r>
       <w:proofErr w:type="spellStart"/>
+      <w:proofErr w:type="gramStart"/>
       <w:r>
         <w:t>Author.objects.annotate</w:t>
       </w:r>
       <w:proofErr w:type="spellEnd"/>
+      <w:proofErr w:type="gramEnd"/>
       <w:r>
         <w:t>(</w:t>
       </w:r>
@@ -1058,10 +1228,7 @@
       </w:r>
       <w:proofErr w:type="spellEnd"/>
       <w:r>
-        <w:t>’)</w:t>
-      </w:r>
-      <w:r>
-        <w:t xml:space="preserve">, </w:t>
+        <w:t xml:space="preserve">’), </w:t>
       </w:r>
       <w:proofErr w:type="spellStart"/>
       <w:r>
@@ -1069,10 +1236,7 @@
       </w:r>
       <w:proofErr w:type="spellEnd"/>
       <w:r>
-        <w:t xml:space="preserve"> = Count(‘book’)</w:t>
-      </w:r>
-      <w:r>
-        <w:t xml:space="preserve">) # It will calculate </w:t>
+        <w:t xml:space="preserve"> = Count(‘book’)) # It will calculate </w:t>
       </w:r>
       <w:proofErr w:type="spellStart"/>
       <w:r>
@@ -1103,10 +1267,12 @@
         <w:t xml:space="preserve">&gt;&gt;&gt; </w:t>
       </w:r>
       <w:proofErr w:type="spellStart"/>
+      <w:proofErr w:type="gramStart"/>
       <w:r>
         <w:t>Author.objects.annotate</w:t>
       </w:r>
       <w:proofErr w:type="spellEnd"/>
+      <w:proofErr w:type="gramEnd"/>
       <w:r>
         <w:t>(</w:t>
       </w:r>
@@ -1116,7 +1282,23 @@
       </w:r>
       <w:proofErr w:type="spellEnd"/>
       <w:r>
-        <w:t xml:space="preserve"> = Count(‘book’, filter=Q(book__published_date__</w:t>
+        <w:t xml:space="preserve"> = </w:t>
+      </w:r>
+      <w:proofErr w:type="gramStart"/>
+      <w:r>
+        <w:t>Count(</w:t>
+      </w:r>
+      <w:proofErr w:type="gramEnd"/>
+      <w:r>
+        <w:t>‘book’, filter=</w:t>
+      </w:r>
+      <w:proofErr w:type="gramStart"/>
+      <w:r>
+        <w:t>Q(</w:t>
+      </w:r>
+      <w:proofErr w:type="gramEnd"/>
+      <w:r>
+        <w:t>book__published_date__</w:t>
       </w:r>
       <w:proofErr w:type="spellStart"/>
       <w:r>
@@ -1124,10 +1306,18 @@
       </w:r>
       <w:proofErr w:type="spellEnd"/>
       <w:r>
-        <w:t xml:space="preserve"> = 2023))</w:t>
-      </w:r>
-      <w:r>
-        <w:t>.filter(book__count__</w:t>
+        <w:t xml:space="preserve"> = 2023)</w:t>
+      </w:r>
+      <w:proofErr w:type="gramStart"/>
+      <w:r>
+        <w:t>)</w:t>
+      </w:r>
+      <w:r>
+        <w:t>.filter</w:t>
+      </w:r>
+      <w:proofErr w:type="gramEnd"/>
+      <w:r>
+        <w:t>(book__count__</w:t>
       </w:r>
       <w:proofErr w:type="spellStart"/>
       <w:r>
@@ -1169,9 +1359,14 @@
       </w:r>
       <w:proofErr w:type="spellStart"/>
       <w:r>
-        <w:t>django.db.models</w:t>
-      </w:r>
-      <w:proofErr w:type="spellEnd"/>
+        <w:t>django.</w:t>
+      </w:r>
+      <w:proofErr w:type="gramStart"/>
+      <w:r>
+        <w:t>db.models</w:t>
+      </w:r>
+      <w:proofErr w:type="spellEnd"/>
+      <w:proofErr w:type="gramEnd"/>
       <w:r>
         <w:t xml:space="preserve"> import Subquery, </w:t>
       </w:r>
@@ -1193,12 +1388,38 @@
         <w:t xml:space="preserve">&gt;&gt;&gt; book = </w:t>
       </w:r>
       <w:proofErr w:type="spellStart"/>
+      <w:proofErr w:type="gramStart"/>
       <w:r>
         <w:t>Book.objects.filter</w:t>
       </w:r>
       <w:proofErr w:type="spellEnd"/>
-      <w:r>
-        <w:t>(author = OuterRef(‘id’)).order_by(‘-published_date’).values(‘book_name’)[:1]</w:t>
+      <w:proofErr w:type="gramEnd"/>
+      <w:r>
+        <w:t>(author = OuterRef(‘id’)</w:t>
+      </w:r>
+      <w:proofErr w:type="gramStart"/>
+      <w:r>
+        <w:t>).order</w:t>
+      </w:r>
+      <w:proofErr w:type="gramEnd"/>
+      <w:r>
+        <w:t>_by(‘-published_date’</w:t>
+      </w:r>
+      <w:proofErr w:type="gramStart"/>
+      <w:r>
+        <w:t>).values</w:t>
+      </w:r>
+      <w:proofErr w:type="gramEnd"/>
+      <w:r>
+        <w:t>(‘book_name</w:t>
+      </w:r>
+      <w:proofErr w:type="gramStart"/>
+      <w:r>
+        <w:t>’)[</w:t>
+      </w:r>
+      <w:proofErr w:type="gramEnd"/>
+      <w:r>
+        <w:t>:1]</w:t>
       </w:r>
     </w:p>
     <w:p>
@@ -1213,10 +1434,12 @@
         <w:t xml:space="preserve">&gt;&gt;&gt; authors = </w:t>
       </w:r>
       <w:proofErr w:type="spellStart"/>
+      <w:proofErr w:type="gramStart"/>
       <w:r>
         <w:t>Author.objects.anootate</w:t>
       </w:r>
       <w:proofErr w:type="spellEnd"/>
+      <w:proofErr w:type="gramEnd"/>
       <w:r>
         <w:t>(books = Subquery(book))</w:t>
       </w:r>
@@ -1242,29 +1465,41 @@
         </w:numPr>
       </w:pPr>
       <w:r>
-        <w:t>&gt;&gt;&gt; print(</w:t>
+        <w:t xml:space="preserve">&gt;&gt;&gt; </w:t>
+      </w:r>
+      <w:proofErr w:type="gramStart"/>
+      <w:r>
+        <w:t>print(</w:t>
       </w:r>
       <w:proofErr w:type="spellStart"/>
       <w:r>
         <w:t>f”Author</w:t>
       </w:r>
       <w:proofErr w:type="spellEnd"/>
+      <w:proofErr w:type="gramEnd"/>
       <w:r>
         <w:t xml:space="preserve"> Name {</w:t>
       </w:r>
       <w:proofErr w:type="spellStart"/>
-      <w:r>
-        <w:t>author.author_name</w:t>
+      <w:proofErr w:type="gramStart"/>
+      <w:r>
+        <w:t>author.author</w:t>
+      </w:r>
+      <w:proofErr w:type="gramEnd"/>
+      <w:r>
+        <w:t>_name</w:t>
       </w:r>
       <w:proofErr w:type="spellEnd"/>
       <w:r>
         <w:t>} and recent book is {</w:t>
       </w:r>
       <w:proofErr w:type="spellStart"/>
+      <w:proofErr w:type="gramStart"/>
       <w:r>
         <w:t>author.books</w:t>
       </w:r>
       <w:proofErr w:type="spellEnd"/>
+      <w:proofErr w:type="gramEnd"/>
       <w:r>
         <w:t>}”)</w:t>
       </w:r>
@@ -1278,7 +1513,15 @@
         </w:numPr>
       </w:pPr>
       <w:r>
-        <w:t xml:space="preserve"># Above subquery will return recent book published bye ach of </w:t>
+        <w:t xml:space="preserve"># Above subquery will return recent book published </w:t>
+      </w:r>
+      <w:proofErr w:type="spellStart"/>
+      <w:r>
+        <w:t>bye</w:t>
+      </w:r>
+      <w:proofErr w:type="spellEnd"/>
+      <w:r>
+        <w:t xml:space="preserve"> ach of </w:t>
       </w:r>
       <w:proofErr w:type="spellStart"/>
       <w:r>
@@ -1317,16 +1560,15 @@
         </w:numPr>
       </w:pPr>
       <w:r>
-        <w:t xml:space="preserve">&gt;&gt;&gt; </w:t>
-      </w:r>
-      <w:r>
-        <w:t xml:space="preserve">book = </w:t>
-      </w:r>
-      <w:proofErr w:type="spellStart"/>
+        <w:t xml:space="preserve">&gt;&gt;&gt; book = </w:t>
+      </w:r>
+      <w:proofErr w:type="spellStart"/>
+      <w:proofErr w:type="gramStart"/>
       <w:r>
         <w:t>Book.objects.filter</w:t>
       </w:r>
       <w:proofErr w:type="spellEnd"/>
+      <w:proofErr w:type="gramEnd"/>
       <w:r>
         <w:t xml:space="preserve">(author = </w:t>
       </w:r>
@@ -1336,40 +1578,181 @@
       </w:r>
       <w:proofErr w:type="spellEnd"/>
       <w:r>
-        <w:t>(‘id’)</w:t>
-      </w:r>
+        <w:t xml:space="preserve">(‘id’), </w:t>
+      </w:r>
+      <w:proofErr w:type="spellStart"/>
+      <w:r>
+        <w:t>published_date__year</w:t>
+      </w:r>
+      <w:proofErr w:type="spellEnd"/>
+      <w:r>
+        <w:t xml:space="preserve"> = 2023</w:t>
+      </w:r>
+      <w:proofErr w:type="gramStart"/>
+      <w:r>
+        <w:t>).values</w:t>
+      </w:r>
+      <w:proofErr w:type="gramEnd"/>
+      <w:r>
+        <w:t>(‘author’</w:t>
+      </w:r>
+      <w:proofErr w:type="gramStart"/>
+      <w:r>
+        <w:t>).annotate</w:t>
+      </w:r>
+      <w:proofErr w:type="gramEnd"/>
+      <w:r>
+        <w:t>(</w:t>
+      </w:r>
+      <w:proofErr w:type="spellStart"/>
+      <w:r>
+        <w:t>total_price</w:t>
+      </w:r>
+      <w:proofErr w:type="spellEnd"/>
+      <w:r>
+        <w:t xml:space="preserve"> = Sum(‘price’)</w:t>
+      </w:r>
+      <w:proofErr w:type="gramStart"/>
+      <w:r>
+        <w:t>).values</w:t>
+      </w:r>
+      <w:proofErr w:type="gramEnd"/>
+      <w:r>
+        <w:t>(‘</w:t>
+      </w:r>
+      <w:proofErr w:type="spellStart"/>
+      <w:r>
+        <w:t>total_price</w:t>
+      </w:r>
+      <w:proofErr w:type="spellEnd"/>
+      <w:r>
+        <w:t>’) #It will return sum of price of all the books published by each author in the year 2023. Following this we must apply a subquery as above.</w:t>
+      </w:r>
+    </w:p>
+    <w:p>
+      <w:r>
+        <w:t>Full Text Search (FTS):</w:t>
+      </w:r>
+    </w:p>
+    <w:p>
+      <w:pPr>
+        <w:pStyle w:val="ListParagraph"/>
+        <w:numPr>
+          <w:ilvl w:val="0"/>
+          <w:numId w:val="11"/>
+        </w:numPr>
+      </w:pPr>
+      <w:r>
+        <w:t>It can be used as an alternative to elastic search.</w:t>
+      </w:r>
+    </w:p>
+    <w:p>
+      <w:pPr>
+        <w:pStyle w:val="ListParagraph"/>
+        <w:numPr>
+          <w:ilvl w:val="0"/>
+          <w:numId w:val="11"/>
+        </w:numPr>
+      </w:pPr>
+      <w:r>
+        <w:t>Elastic search needs minimum of 8GB of system memory to work, but you can use FTS, with 2GB RAM is required.</w:t>
+      </w:r>
+    </w:p>
+    <w:p>
+      <w:pPr>
+        <w:pStyle w:val="ListParagraph"/>
+        <w:numPr>
+          <w:ilvl w:val="0"/>
+          <w:numId w:val="11"/>
+        </w:numPr>
+      </w:pPr>
+      <w:r>
+        <w:t xml:space="preserve">FTS uses combination of </w:t>
+      </w:r>
+      <w:proofErr w:type="spellStart"/>
+      <w:r>
+        <w:t>SearchVector</w:t>
+      </w:r>
+      <w:proofErr w:type="spellEnd"/>
       <w:r>
         <w:t xml:space="preserve">, </w:t>
       </w:r>
       <w:proofErr w:type="spellStart"/>
       <w:r>
-        <w:t>published_date__year</w:t>
-      </w:r>
-      <w:proofErr w:type="spellEnd"/>
-      <w:r>
-        <w:t xml:space="preserve"> = 2023</w:t>
-      </w:r>
-      <w:r>
-        <w:t>).</w:t>
-      </w:r>
-      <w:r>
-        <w:t>values(‘author’).annotate(</w:t>
-      </w:r>
-      <w:proofErr w:type="spellStart"/>
-      <w:r>
-        <w:t>total_price</w:t>
-      </w:r>
-      <w:proofErr w:type="spellEnd"/>
-      <w:r>
-        <w:t xml:space="preserve"> = Sum(‘price’)).values(‘</w:t>
-      </w:r>
-      <w:proofErr w:type="spellStart"/>
-      <w:r>
-        <w:t>total_price</w:t>
-      </w:r>
-      <w:proofErr w:type="spellEnd"/>
-      <w:r>
-        <w:t>’) #It will return sum of price of all the books published by each author in the year 2023. Following this we must apply a subquery as above.</w:t>
+        <w:t>SearchQuery</w:t>
+      </w:r>
+      <w:proofErr w:type="spellEnd"/>
+      <w:r>
+        <w:t xml:space="preserve">, </w:t>
+      </w:r>
+      <w:proofErr w:type="spellStart"/>
+      <w:r>
+        <w:t>SearchRank</w:t>
+      </w:r>
+      <w:proofErr w:type="spellEnd"/>
+      <w:r>
+        <w:t xml:space="preserve">, </w:t>
+      </w:r>
+      <w:proofErr w:type="spellStart"/>
+      <w:r>
+        <w:t>TrigramSimilarity</w:t>
+      </w:r>
+      <w:proofErr w:type="spellEnd"/>
+      <w:r>
+        <w:t>, to create a very similar search as you would get using elastic search. But the accuracy of FTS is behind Elastic Search.</w:t>
+      </w:r>
+    </w:p>
+    <w:p>
+      <w:pPr>
+        <w:pStyle w:val="ListParagraph"/>
+        <w:numPr>
+          <w:ilvl w:val="0"/>
+          <w:numId w:val="11"/>
+        </w:numPr>
+      </w:pPr>
+      <w:r>
+        <w:t xml:space="preserve">Note: </w:t>
+      </w:r>
+      <w:r>
+        <w:rPr>
+          <w:color w:val="EE0000"/>
+        </w:rPr>
+        <w:t xml:space="preserve">Go through the </w:t>
+      </w:r>
+      <w:proofErr w:type="spellStart"/>
+      <w:r>
+        <w:rPr>
+          <w:color w:val="EE0000"/>
+        </w:rPr>
+        <w:t>TrigramSimilarity</w:t>
+      </w:r>
+      <w:proofErr w:type="spellEnd"/>
+      <w:r>
+        <w:rPr>
+          <w:color w:val="EE0000"/>
+        </w:rPr>
+        <w:t xml:space="preserve"> Video once again</w:t>
+      </w:r>
+      <w:r>
+        <w:t>.</w:t>
+      </w:r>
+    </w:p>
+    <w:p>
+      <w:r>
+        <w:lastRenderedPageBreak/>
+        <w:t>Admin Panel</w:t>
+      </w:r>
+    </w:p>
+    <w:p>
+      <w:pPr>
+        <w:pStyle w:val="ListParagraph"/>
+        <w:numPr>
+          <w:ilvl w:val="0"/>
+          <w:numId w:val="12"/>
+        </w:numPr>
+      </w:pPr>
+      <w:r>
+        <w:t>You can create admin credential using</w:t>
       </w:r>
     </w:p>
     <w:p>
@@ -1377,9 +1760,20 @@
         <w:pStyle w:val="ListParagraph"/>
         <w:numPr>
           <w:ilvl w:val="1"/>
-          <w:numId w:val="9"/>
-        </w:numPr>
-      </w:pPr>
+          <w:numId w:val="12"/>
+        </w:numPr>
+      </w:pPr>
+      <w:r>
+        <w:t xml:space="preserve">&gt;&gt;&gt;python manage.py </w:t>
+      </w:r>
+      <w:proofErr w:type="spellStart"/>
+      <w:r>
+        <w:t>createsuperuser</w:t>
+      </w:r>
+      <w:proofErr w:type="spellEnd"/>
+      <w:r>
+        <w:t xml:space="preserve"> # It will ask for username and password</w:t>
+      </w:r>
     </w:p>
     <w:p/>
     <w:p/>
@@ -1622,6 +2016,119 @@
     </w:lvl>
   </w:abstractNum>
   <w:abstractNum w:abstractNumId="2" w15:restartNumberingAfterBreak="0">
+    <w:nsid w:val="205216AB"/>
+    <w:multiLevelType w:val="hybridMultilevel"/>
+    <w:tmpl w:val="9FDAD5E2"/>
+    <w:lvl w:ilvl="0" w:tplc="40090001">
+      <w:start w:val="1"/>
+      <w:numFmt w:val="bullet"/>
+      <w:lvlText w:val=""/>
+      <w:lvlJc w:val="left"/>
+      <w:pPr>
+        <w:ind w:left="720" w:hanging="360"/>
+      </w:pPr>
+      <w:rPr>
+        <w:rFonts w:ascii="Symbol" w:hAnsi="Symbol" w:hint="default"/>
+      </w:rPr>
+    </w:lvl>
+    <w:lvl w:ilvl="1" w:tplc="40090003" w:tentative="1">
+      <w:start w:val="1"/>
+      <w:numFmt w:val="bullet"/>
+      <w:lvlText w:val="o"/>
+      <w:lvlJc w:val="left"/>
+      <w:pPr>
+        <w:ind w:left="1440" w:hanging="360"/>
+      </w:pPr>
+      <w:rPr>
+        <w:rFonts w:ascii="Courier New" w:hAnsi="Courier New" w:cs="Courier New" w:hint="default"/>
+      </w:rPr>
+    </w:lvl>
+    <w:lvl w:ilvl="2" w:tplc="40090005" w:tentative="1">
+      <w:start w:val="1"/>
+      <w:numFmt w:val="bullet"/>
+      <w:lvlText w:val=""/>
+      <w:lvlJc w:val="left"/>
+      <w:pPr>
+        <w:ind w:left="2160" w:hanging="360"/>
+      </w:pPr>
+      <w:rPr>
+        <w:rFonts w:ascii="Wingdings" w:hAnsi="Wingdings" w:hint="default"/>
+      </w:rPr>
+    </w:lvl>
+    <w:lvl w:ilvl="3" w:tplc="40090001" w:tentative="1">
+      <w:start w:val="1"/>
+      <w:numFmt w:val="bullet"/>
+      <w:lvlText w:val=""/>
+      <w:lvlJc w:val="left"/>
+      <w:pPr>
+        <w:ind w:left="2880" w:hanging="360"/>
+      </w:pPr>
+      <w:rPr>
+        <w:rFonts w:ascii="Symbol" w:hAnsi="Symbol" w:hint="default"/>
+      </w:rPr>
+    </w:lvl>
+    <w:lvl w:ilvl="4" w:tplc="40090003" w:tentative="1">
+      <w:start w:val="1"/>
+      <w:numFmt w:val="bullet"/>
+      <w:lvlText w:val="o"/>
+      <w:lvlJc w:val="left"/>
+      <w:pPr>
+        <w:ind w:left="3600" w:hanging="360"/>
+      </w:pPr>
+      <w:rPr>
+        <w:rFonts w:ascii="Courier New" w:hAnsi="Courier New" w:cs="Courier New" w:hint="default"/>
+      </w:rPr>
+    </w:lvl>
+    <w:lvl w:ilvl="5" w:tplc="40090005" w:tentative="1">
+      <w:start w:val="1"/>
+      <w:numFmt w:val="bullet"/>
+      <w:lvlText w:val=""/>
+      <w:lvlJc w:val="left"/>
+      <w:pPr>
+        <w:ind w:left="4320" w:hanging="360"/>
+      </w:pPr>
+      <w:rPr>
+        <w:rFonts w:ascii="Wingdings" w:hAnsi="Wingdings" w:hint="default"/>
+      </w:rPr>
+    </w:lvl>
+    <w:lvl w:ilvl="6" w:tplc="40090001" w:tentative="1">
+      <w:start w:val="1"/>
+      <w:numFmt w:val="bullet"/>
+      <w:lvlText w:val=""/>
+      <w:lvlJc w:val="left"/>
+      <w:pPr>
+        <w:ind w:left="5040" w:hanging="360"/>
+      </w:pPr>
+      <w:rPr>
+        <w:rFonts w:ascii="Symbol" w:hAnsi="Symbol" w:hint="default"/>
+      </w:rPr>
+    </w:lvl>
+    <w:lvl w:ilvl="7" w:tplc="40090003" w:tentative="1">
+      <w:start w:val="1"/>
+      <w:numFmt w:val="bullet"/>
+      <w:lvlText w:val="o"/>
+      <w:lvlJc w:val="left"/>
+      <w:pPr>
+        <w:ind w:left="5760" w:hanging="360"/>
+      </w:pPr>
+      <w:rPr>
+        <w:rFonts w:ascii="Courier New" w:hAnsi="Courier New" w:cs="Courier New" w:hint="default"/>
+      </w:rPr>
+    </w:lvl>
+    <w:lvl w:ilvl="8" w:tplc="40090005" w:tentative="1">
+      <w:start w:val="1"/>
+      <w:numFmt w:val="bullet"/>
+      <w:lvlText w:val=""/>
+      <w:lvlJc w:val="left"/>
+      <w:pPr>
+        <w:ind w:left="6480" w:hanging="360"/>
+      </w:pPr>
+      <w:rPr>
+        <w:rFonts w:ascii="Wingdings" w:hAnsi="Wingdings" w:hint="default"/>
+      </w:rPr>
+    </w:lvl>
+  </w:abstractNum>
+  <w:abstractNum w:abstractNumId="3" w15:restartNumberingAfterBreak="0">
     <w:nsid w:val="26B946F9"/>
     <w:multiLevelType w:val="hybridMultilevel"/>
     <w:tmpl w:val="E3388650"/>
@@ -1734,7 +2241,7 @@
       </w:rPr>
     </w:lvl>
   </w:abstractNum>
-  <w:abstractNum w:abstractNumId="3" w15:restartNumberingAfterBreak="0">
+  <w:abstractNum w:abstractNumId="4" w15:restartNumberingAfterBreak="0">
     <w:nsid w:val="29C9426A"/>
     <w:multiLevelType w:val="hybridMultilevel"/>
     <w:tmpl w:val="37926C74"/>
@@ -1847,7 +2354,7 @@
       </w:rPr>
     </w:lvl>
   </w:abstractNum>
-  <w:abstractNum w:abstractNumId="4" w15:restartNumberingAfterBreak="0">
+  <w:abstractNum w:abstractNumId="5" w15:restartNumberingAfterBreak="0">
     <w:nsid w:val="2B9E0DD2"/>
     <w:multiLevelType w:val="hybridMultilevel"/>
     <w:tmpl w:val="B9662176"/>
@@ -1960,7 +2467,7 @@
       </w:rPr>
     </w:lvl>
   </w:abstractNum>
-  <w:abstractNum w:abstractNumId="5" w15:restartNumberingAfterBreak="0">
+  <w:abstractNum w:abstractNumId="6" w15:restartNumberingAfterBreak="0">
     <w:nsid w:val="3F987E16"/>
     <w:multiLevelType w:val="hybridMultilevel"/>
     <w:tmpl w:val="F076A560"/>
@@ -2049,7 +2556,7 @@
       </w:pPr>
     </w:lvl>
   </w:abstractNum>
-  <w:abstractNum w:abstractNumId="6" w15:restartNumberingAfterBreak="0">
+  <w:abstractNum w:abstractNumId="7" w15:restartNumberingAfterBreak="0">
     <w:nsid w:val="46097E0C"/>
     <w:multiLevelType w:val="hybridMultilevel"/>
     <w:tmpl w:val="DC680F82"/>
@@ -2162,7 +2669,7 @@
       </w:rPr>
     </w:lvl>
   </w:abstractNum>
-  <w:abstractNum w:abstractNumId="7" w15:restartNumberingAfterBreak="0">
+  <w:abstractNum w:abstractNumId="8" w15:restartNumberingAfterBreak="0">
     <w:nsid w:val="4B6354DD"/>
     <w:multiLevelType w:val="hybridMultilevel"/>
     <w:tmpl w:val="F83C96A6"/>
@@ -2275,7 +2782,120 @@
       </w:rPr>
     </w:lvl>
   </w:abstractNum>
-  <w:abstractNum w:abstractNumId="8" w15:restartNumberingAfterBreak="0">
+  <w:abstractNum w:abstractNumId="9" w15:restartNumberingAfterBreak="0">
+    <w:nsid w:val="4D686562"/>
+    <w:multiLevelType w:val="hybridMultilevel"/>
+    <w:tmpl w:val="4816D9CE"/>
+    <w:lvl w:ilvl="0" w:tplc="40090001">
+      <w:start w:val="1"/>
+      <w:numFmt w:val="bullet"/>
+      <w:lvlText w:val=""/>
+      <w:lvlJc w:val="left"/>
+      <w:pPr>
+        <w:ind w:left="720" w:hanging="360"/>
+      </w:pPr>
+      <w:rPr>
+        <w:rFonts w:ascii="Symbol" w:hAnsi="Symbol" w:hint="default"/>
+      </w:rPr>
+    </w:lvl>
+    <w:lvl w:ilvl="1" w:tplc="40090003">
+      <w:start w:val="1"/>
+      <w:numFmt w:val="bullet"/>
+      <w:lvlText w:val="o"/>
+      <w:lvlJc w:val="left"/>
+      <w:pPr>
+        <w:ind w:left="1440" w:hanging="360"/>
+      </w:pPr>
+      <w:rPr>
+        <w:rFonts w:ascii="Courier New" w:hAnsi="Courier New" w:cs="Courier New" w:hint="default"/>
+      </w:rPr>
+    </w:lvl>
+    <w:lvl w:ilvl="2" w:tplc="40090005" w:tentative="1">
+      <w:start w:val="1"/>
+      <w:numFmt w:val="bullet"/>
+      <w:lvlText w:val=""/>
+      <w:lvlJc w:val="left"/>
+      <w:pPr>
+        <w:ind w:left="2160" w:hanging="360"/>
+      </w:pPr>
+      <w:rPr>
+        <w:rFonts w:ascii="Wingdings" w:hAnsi="Wingdings" w:hint="default"/>
+      </w:rPr>
+    </w:lvl>
+    <w:lvl w:ilvl="3" w:tplc="40090001" w:tentative="1">
+      <w:start w:val="1"/>
+      <w:numFmt w:val="bullet"/>
+      <w:lvlText w:val=""/>
+      <w:lvlJc w:val="left"/>
+      <w:pPr>
+        <w:ind w:left="2880" w:hanging="360"/>
+      </w:pPr>
+      <w:rPr>
+        <w:rFonts w:ascii="Symbol" w:hAnsi="Symbol" w:hint="default"/>
+      </w:rPr>
+    </w:lvl>
+    <w:lvl w:ilvl="4" w:tplc="40090003" w:tentative="1">
+      <w:start w:val="1"/>
+      <w:numFmt w:val="bullet"/>
+      <w:lvlText w:val="o"/>
+      <w:lvlJc w:val="left"/>
+      <w:pPr>
+        <w:ind w:left="3600" w:hanging="360"/>
+      </w:pPr>
+      <w:rPr>
+        <w:rFonts w:ascii="Courier New" w:hAnsi="Courier New" w:cs="Courier New" w:hint="default"/>
+      </w:rPr>
+    </w:lvl>
+    <w:lvl w:ilvl="5" w:tplc="40090005" w:tentative="1">
+      <w:start w:val="1"/>
+      <w:numFmt w:val="bullet"/>
+      <w:lvlText w:val=""/>
+      <w:lvlJc w:val="left"/>
+      <w:pPr>
+        <w:ind w:left="4320" w:hanging="360"/>
+      </w:pPr>
+      <w:rPr>
+        <w:rFonts w:ascii="Wingdings" w:hAnsi="Wingdings" w:hint="default"/>
+      </w:rPr>
+    </w:lvl>
+    <w:lvl w:ilvl="6" w:tplc="40090001" w:tentative="1">
+      <w:start w:val="1"/>
+      <w:numFmt w:val="bullet"/>
+      <w:lvlText w:val=""/>
+      <w:lvlJc w:val="left"/>
+      <w:pPr>
+        <w:ind w:left="5040" w:hanging="360"/>
+      </w:pPr>
+      <w:rPr>
+        <w:rFonts w:ascii="Symbol" w:hAnsi="Symbol" w:hint="default"/>
+      </w:rPr>
+    </w:lvl>
+    <w:lvl w:ilvl="7" w:tplc="40090003" w:tentative="1">
+      <w:start w:val="1"/>
+      <w:numFmt w:val="bullet"/>
+      <w:lvlText w:val="o"/>
+      <w:lvlJc w:val="left"/>
+      <w:pPr>
+        <w:ind w:left="5760" w:hanging="360"/>
+      </w:pPr>
+      <w:rPr>
+        <w:rFonts w:ascii="Courier New" w:hAnsi="Courier New" w:cs="Courier New" w:hint="default"/>
+      </w:rPr>
+    </w:lvl>
+    <w:lvl w:ilvl="8" w:tplc="40090005" w:tentative="1">
+      <w:start w:val="1"/>
+      <w:numFmt w:val="bullet"/>
+      <w:lvlText w:val=""/>
+      <w:lvlJc w:val="left"/>
+      <w:pPr>
+        <w:ind w:left="6480" w:hanging="360"/>
+      </w:pPr>
+      <w:rPr>
+        <w:rFonts w:ascii="Wingdings" w:hAnsi="Wingdings" w:hint="default"/>
+      </w:rPr>
+    </w:lvl>
+  </w:abstractNum>
+  <w:abstractNum w:abstractNumId="10" w15:restartNumberingAfterBreak="0">
     <w:nsid w:val="53CC7E6B"/>
     <w:multiLevelType w:val="hybridMultilevel"/>
     <w:tmpl w:val="2550EE04"/>
@@ -2388,7 +3008,7 @@
       </w:rPr>
     </w:lvl>
   </w:abstractNum>
-  <w:abstractNum w:abstractNumId="9" w15:restartNumberingAfterBreak="0">
+  <w:abstractNum w:abstractNumId="11" w15:restartNumberingAfterBreak="0">
     <w:nsid w:val="639B6E46"/>
     <w:multiLevelType w:val="hybridMultilevel"/>
     <w:tmpl w:val="8466CECC"/>
@@ -2502,33 +3122,39 @@
     </w:lvl>
   </w:abstractNum>
   <w:num w:numId="1" w16cid:durableId="438835145">
-    <w:abstractNumId w:val="3"/>
+    <w:abstractNumId w:val="4"/>
   </w:num>
   <w:num w:numId="2" w16cid:durableId="1651591916">
     <w:abstractNumId w:val="1"/>
   </w:num>
   <w:num w:numId="3" w16cid:durableId="1969965571">
-    <w:abstractNumId w:val="2"/>
+    <w:abstractNumId w:val="3"/>
   </w:num>
   <w:num w:numId="4" w16cid:durableId="1242788675">
-    <w:abstractNumId w:val="4"/>
+    <w:abstractNumId w:val="5"/>
   </w:num>
   <w:num w:numId="5" w16cid:durableId="857549611">
+    <w:abstractNumId w:val="7"/>
+  </w:num>
+  <w:num w:numId="6" w16cid:durableId="1150487042">
     <w:abstractNumId w:val="6"/>
   </w:num>
-  <w:num w:numId="6" w16cid:durableId="1150487042">
-    <w:abstractNumId w:val="5"/>
-  </w:num>
   <w:num w:numId="7" w16cid:durableId="1364359568">
-    <w:abstractNumId w:val="7"/>
+    <w:abstractNumId w:val="8"/>
   </w:num>
   <w:num w:numId="8" w16cid:durableId="782269830">
-    <w:abstractNumId w:val="8"/>
+    <w:abstractNumId w:val="10"/>
   </w:num>
   <w:num w:numId="9" w16cid:durableId="1438210734">
     <w:abstractNumId w:val="0"/>
   </w:num>
   <w:num w:numId="10" w16cid:durableId="1431928092">
+    <w:abstractNumId w:val="11"/>
+  </w:num>
+  <w:num w:numId="11" w16cid:durableId="1278831593">
+    <w:abstractNumId w:val="2"/>
+  </w:num>
+  <w:num w:numId="12" w16cid:durableId="1070730679">
     <w:abstractNumId w:val="9"/>
   </w:num>
 </w:numbering>
@@ -3137,7 +3763,6 @@
   <w:style w:type="character" w:default="1" w:styleId="DefaultParagraphFont">
     <w:name w:val="Default Paragraph Font"/>
     <w:uiPriority w:val="1"/>
-    <w:semiHidden/>
     <w:unhideWhenUsed/>
   </w:style>
   <w:style w:type="table" w:default="1" w:styleId="TableNormal">

</xml_diff>